<commit_message>
gOTOVO, još sam spojit
</commit_message>
<xml_diff>
--- a/Dokumentacija/6.4 Ostali dijagrami.docx
+++ b/Dokumentacija/6.4 Ostali dijagrami.docx
@@ -92,7 +92,7 @@
                     <pic:cNvPicPr/>
                   </pic:nvPicPr>
                   <pic:blipFill rotWithShape="1">
-                    <a:blip r:embed="rId8">
+                    <a:blip r:embed="rId9">
                       <a:extLst>
                         <a:ext uri="{28A0092B-C50C-407E-A947-70E740481C1C}">
                           <a14:useLocalDpi xmlns:a14="http://schemas.microsoft.com/office/drawing/2010/main" val="0"/>
@@ -153,19 +153,21 @@
           <w:bdr w:val="nil"/>
           <w:lang w:eastAsia="hr-HR"/>
         </w:rPr>
-        <w:t xml:space="preserve"> sa slike (</w:t>
-      </w:r>
-      <w:r>
-        <w:rPr>
-          <w:rFonts w:ascii="Arial" w:eastAsia="Arial Unicode MS" w:hAnsi="Arial" w:cs="Arial"/>
-          <w:color w:val="000000"/>
-          <w:sz w:val="24"/>
-          <w:szCs w:val="24"/>
-          <w:u w:color="000000"/>
-          <w:bdr w:val="nil"/>
-          <w:lang w:eastAsia="hr-HR"/>
-        </w:rPr>
-        <w:t xml:space="preserve">…) prikazana je </w:t>
+        <w:t xml:space="preserve"> sa slike 6.4.1</w:t>
+      </w:r>
+      <w:bookmarkStart w:id="0" w:name="_GoBack"/>
+      <w:bookmarkEnd w:id="0"/>
+      <w:r>
+        <w:rPr>
+          <w:rFonts w:ascii="Arial" w:eastAsia="Arial Unicode MS" w:hAnsi="Arial" w:cs="Arial"/>
+          <w:color w:val="000000"/>
+          <w:sz w:val="24"/>
+          <w:szCs w:val="24"/>
+          <w:u w:color="000000"/>
+          <w:bdr w:val="nil"/>
+          <w:lang w:eastAsia="hr-HR"/>
+        </w:rPr>
+        <w:t xml:space="preserve"> prikazana je </w:t>
       </w:r>
       <w:r>
         <w:rPr>
@@ -479,7 +481,7 @@
                     <pic:cNvPicPr/>
                   </pic:nvPicPr>
                   <pic:blipFill rotWithShape="1">
-                    <a:blip r:embed="rId9">
+                    <a:blip r:embed="rId10">
                       <a:extLst>
                         <a:ext uri="{28A0092B-C50C-407E-A947-70E740481C1C}">
                           <a14:useLocalDpi xmlns:a14="http://schemas.microsoft.com/office/drawing/2010/main" val="0"/>
@@ -699,7 +701,7 @@
                     <pic:cNvPicPr/>
                   </pic:nvPicPr>
                   <pic:blipFill rotWithShape="1">
-                    <a:blip r:embed="rId10">
+                    <a:blip r:embed="rId11">
                       <a:extLst>
                         <a:ext uri="{28A0092B-C50C-407E-A947-70E740481C1C}">
                           <a14:useLocalDpi xmlns:a14="http://schemas.microsoft.com/office/drawing/2010/main" val="0"/>
@@ -782,11 +784,9 @@
           <w:szCs w:val="24"/>
         </w:rPr>
         <w:lastRenderedPageBreak/>
-        <w:t>Dijagram stanja</w:t>
-      </w:r>
-    </w:p>
-    <w:p>
-      <w:pPr>
+        <w:t>Dijagram</w:t>
+      </w:r>
+      <w:r>
         <w:rPr>
           <w:rFonts w:ascii="Arial" w:hAnsi="Arial" w:cs="Arial"/>
           <w:b/>
@@ -794,6 +794,28 @@
           <w:sz w:val="24"/>
           <w:szCs w:val="24"/>
         </w:rPr>
+        <w:t>i</w:t>
+      </w:r>
+      <w:r>
+        <w:rPr>
+          <w:rFonts w:ascii="Arial" w:hAnsi="Arial" w:cs="Arial"/>
+          <w:b/>
+          <w:i/>
+          <w:sz w:val="24"/>
+          <w:szCs w:val="24"/>
+        </w:rPr>
+        <w:t xml:space="preserve"> stanja</w:t>
+      </w:r>
+    </w:p>
+    <w:p>
+      <w:pPr>
+        <w:rPr>
+          <w:rFonts w:ascii="Arial" w:hAnsi="Arial" w:cs="Arial"/>
+          <w:b/>
+          <w:i/>
+          <w:sz w:val="24"/>
+          <w:szCs w:val="24"/>
+        </w:rPr>
       </w:pPr>
     </w:p>
     <w:p>
@@ -821,8 +843,855 @@
         </w:rPr>
         <w:t>Radi preglednosti dijagrama stanja sustava, podjelili smo ga na korištenje sustava od strane vlasnika, administratora ili registriranog korisnika. Kako neregistrirani korisnik ima samo jedno dodatno stanje (stranica na kojoj nakon registracije upisuje svoju lozinku) nakon kojeg postaje registrirani korisnik, njegov dijagram stanja ćemo izostaviti.</w:t>
       </w:r>
-      <w:bookmarkStart w:id="0" w:name="_GoBack"/>
-      <w:bookmarkEnd w:id="0"/>
+    </w:p>
+    <w:p>
+      <w:pPr>
+        <w:spacing w:before="120" w:after="120" w:line="360" w:lineRule="auto"/>
+        <w:rPr>
+          <w:rFonts w:ascii="Arial" w:eastAsia="Arial Unicode MS" w:hAnsi="Arial" w:cs="Arial"/>
+          <w:color w:val="000000"/>
+          <w:sz w:val="24"/>
+          <w:szCs w:val="24"/>
+          <w:u w:color="000000"/>
+          <w:bdr w:val="nil"/>
+          <w:lang w:eastAsia="hr-HR"/>
+        </w:rPr>
+      </w:pPr>
+      <w:r>
+        <w:rPr>
+          <w:rFonts w:ascii="Arial" w:eastAsia="Arial Unicode MS" w:hAnsi="Arial" w:cs="Arial"/>
+          <w:color w:val="000000"/>
+          <w:sz w:val="24"/>
+          <w:szCs w:val="24"/>
+          <w:u w:color="000000"/>
+          <w:bdr w:val="nil"/>
+          <w:lang w:eastAsia="hr-HR"/>
+        </w:rPr>
+        <w:t>Sva tri dijagrama imaju jednaka stanja prijave u sustav i pregledavanja smještajnih objekata i pojedinih apartmana i soba. Također vlasnik i administrator imaju jednaku stranicu korisničkih podataka, dok je jedino u čemu se razlikuju od stranice osobnih podataka registriranog korisnika u tome što ne mogu vidjeti svoje trenutne rezervacije, jer ih niti nisu u stanju imati.</w:t>
+      </w:r>
+    </w:p>
+    <w:p>
+      <w:pPr>
+        <w:spacing w:before="120" w:after="120" w:line="360" w:lineRule="auto"/>
+        <w:rPr>
+          <w:rFonts w:ascii="Arial" w:eastAsia="Arial Unicode MS" w:hAnsi="Arial" w:cs="Arial"/>
+          <w:color w:val="000000"/>
+          <w:sz w:val="24"/>
+          <w:szCs w:val="24"/>
+          <w:u w:color="000000"/>
+          <w:bdr w:val="nil"/>
+          <w:lang w:eastAsia="hr-HR"/>
+        </w:rPr>
+      </w:pPr>
+      <w:r>
+        <w:rPr>
+          <w:rFonts w:ascii="Arial" w:eastAsia="Arial Unicode MS" w:hAnsi="Arial" w:cs="Arial"/>
+          <w:color w:val="000000"/>
+          <w:sz w:val="24"/>
+          <w:szCs w:val="24"/>
+          <w:u w:color="000000"/>
+          <w:bdr w:val="nil"/>
+          <w:lang w:eastAsia="hr-HR"/>
+        </w:rPr>
+        <w:t xml:space="preserve">DIJAGRAM STANJA </w:t>
+      </w:r>
+      <w:r>
+        <w:rPr>
+          <w:rFonts w:ascii="Arial" w:eastAsia="Arial Unicode MS" w:hAnsi="Arial" w:cs="Arial"/>
+          <w:color w:val="000000"/>
+          <w:sz w:val="24"/>
+          <w:szCs w:val="24"/>
+          <w:u w:color="000000"/>
+          <w:bdr w:val="nil"/>
+          <w:lang w:eastAsia="hr-HR"/>
+        </w:rPr>
+        <w:t xml:space="preserve">REGISTRIRANOG </w:t>
+      </w:r>
+      <w:r>
+        <w:rPr>
+          <w:rFonts w:ascii="Arial" w:eastAsia="Arial Unicode MS" w:hAnsi="Arial" w:cs="Arial"/>
+          <w:color w:val="000000"/>
+          <w:sz w:val="24"/>
+          <w:szCs w:val="24"/>
+          <w:u w:color="000000"/>
+          <w:bdr w:val="nil"/>
+          <w:lang w:eastAsia="hr-HR"/>
+        </w:rPr>
+        <w:t>KORISNIKA</w:t>
+      </w:r>
+    </w:p>
+    <w:p>
+      <w:pPr>
+        <w:spacing w:before="120" w:after="120" w:line="360" w:lineRule="auto"/>
+        <w:rPr>
+          <w:rFonts w:ascii="Arial" w:eastAsia="Arial Unicode MS" w:hAnsi="Arial" w:cs="Arial"/>
+          <w:color w:val="000000"/>
+          <w:sz w:val="24"/>
+          <w:szCs w:val="24"/>
+          <w:u w:color="000000"/>
+          <w:bdr w:val="nil"/>
+          <w:lang w:eastAsia="hr-HR"/>
+        </w:rPr>
+      </w:pPr>
+      <w:r>
+        <w:rPr>
+          <w:rFonts w:ascii="Arial" w:eastAsia="Arial Unicode MS" w:hAnsi="Arial" w:cs="Arial"/>
+          <w:color w:val="000000"/>
+          <w:sz w:val="24"/>
+          <w:szCs w:val="24"/>
+          <w:u w:color="000000"/>
+          <w:bdr w:val="nil"/>
+          <w:lang w:eastAsia="hr-HR"/>
+        </w:rPr>
+        <w:t xml:space="preserve">Kad je registrirani korisnik prijavljen na sustav, u zaglavlju ima ponuđene dvije poveznice; </w:t>
+      </w:r>
+      <w:r>
+        <w:rPr>
+          <w:rFonts w:ascii="Arial" w:eastAsia="Arial Unicode MS" w:hAnsi="Arial" w:cs="Arial"/>
+          <w:i/>
+          <w:color w:val="000000"/>
+          <w:sz w:val="24"/>
+          <w:szCs w:val="24"/>
+          <w:u w:color="000000"/>
+          <w:bdr w:val="nil"/>
+          <w:lang w:eastAsia="hr-HR"/>
+        </w:rPr>
+        <w:t>Moj profil: Ime_korisnika</w:t>
+      </w:r>
+      <w:r>
+        <w:rPr>
+          <w:rFonts w:ascii="Arial" w:eastAsia="Arial Unicode MS" w:hAnsi="Arial" w:cs="Arial"/>
+          <w:color w:val="000000"/>
+          <w:sz w:val="24"/>
+          <w:szCs w:val="24"/>
+          <w:u w:color="000000"/>
+          <w:bdr w:val="nil"/>
+          <w:lang w:eastAsia="hr-HR"/>
+        </w:rPr>
+        <w:t xml:space="preserve"> i </w:t>
+      </w:r>
+      <w:r>
+        <w:rPr>
+          <w:rFonts w:ascii="Arial" w:eastAsia="Arial Unicode MS" w:hAnsi="Arial" w:cs="Arial"/>
+          <w:i/>
+          <w:color w:val="000000"/>
+          <w:sz w:val="24"/>
+          <w:szCs w:val="24"/>
+          <w:u w:color="000000"/>
+          <w:bdr w:val="nil"/>
+          <w:lang w:eastAsia="hr-HR"/>
+        </w:rPr>
+        <w:t>Odjava</w:t>
+      </w:r>
+      <w:r>
+        <w:rPr>
+          <w:rFonts w:ascii="Arial" w:eastAsia="Arial Unicode MS" w:hAnsi="Arial" w:cs="Arial"/>
+          <w:color w:val="000000"/>
+          <w:sz w:val="24"/>
+          <w:szCs w:val="24"/>
+          <w:u w:color="000000"/>
+          <w:bdr w:val="nil"/>
+          <w:lang w:eastAsia="hr-HR"/>
+        </w:rPr>
+        <w:t xml:space="preserve"> kojima je u mogućnosti pristupiti neovisno o stanju u kojem se trenutno nalazi. Poveznica </w:t>
+      </w:r>
+      <w:r>
+        <w:rPr>
+          <w:rFonts w:ascii="Arial" w:eastAsia="Arial Unicode MS" w:hAnsi="Arial" w:cs="Arial"/>
+          <w:i/>
+          <w:color w:val="000000"/>
+          <w:sz w:val="24"/>
+          <w:szCs w:val="24"/>
+          <w:u w:color="000000"/>
+          <w:bdr w:val="nil"/>
+          <w:lang w:eastAsia="hr-HR"/>
+        </w:rPr>
+        <w:t>Moj profil</w:t>
+      </w:r>
+      <w:r>
+        <w:rPr>
+          <w:rFonts w:ascii="Arial" w:eastAsia="Arial Unicode MS" w:hAnsi="Arial" w:cs="Arial"/>
+          <w:i/>
+          <w:color w:val="000000"/>
+          <w:sz w:val="24"/>
+          <w:szCs w:val="24"/>
+          <w:u w:color="000000"/>
+          <w:bdr w:val="nil"/>
+          <w:lang w:eastAsia="hr-HR"/>
+        </w:rPr>
+        <w:t xml:space="preserve"> </w:t>
+      </w:r>
+      <w:r>
+        <w:rPr>
+          <w:rFonts w:ascii="Arial" w:eastAsia="Arial Unicode MS" w:hAnsi="Arial" w:cs="Arial"/>
+          <w:color w:val="000000"/>
+          <w:sz w:val="24"/>
+          <w:szCs w:val="24"/>
+          <w:u w:color="000000"/>
+          <w:bdr w:val="nil"/>
+          <w:lang w:eastAsia="hr-HR"/>
+        </w:rPr>
+        <w:t xml:space="preserve">rezultira učitavanjem stranice na kojoj je korisniku ponuđeno raditi promjene svojih osobnih podataka, mijenjati lozinku te pregledavati svoje trenutne rezervacije smještajnih jedinica, ali i slati zahtjev za njihovom promjenom nakon čega se šalje poruka elektroničkom poštom vlasniku sustava s novim podatcima rezervacije. Poveznicom </w:t>
+      </w:r>
+      <w:r>
+        <w:rPr>
+          <w:rFonts w:ascii="Arial" w:eastAsia="Arial Unicode MS" w:hAnsi="Arial" w:cs="Arial"/>
+          <w:i/>
+          <w:color w:val="000000"/>
+          <w:sz w:val="24"/>
+          <w:szCs w:val="24"/>
+          <w:u w:color="000000"/>
+          <w:bdr w:val="nil"/>
+          <w:lang w:eastAsia="hr-HR"/>
+        </w:rPr>
+        <w:t>Odjava</w:t>
+      </w:r>
+      <w:r>
+        <w:rPr>
+          <w:rFonts w:ascii="Arial" w:eastAsia="Arial Unicode MS" w:hAnsi="Arial" w:cs="Arial"/>
+          <w:color w:val="000000"/>
+          <w:sz w:val="24"/>
+          <w:szCs w:val="24"/>
+          <w:u w:color="000000"/>
+          <w:bdr w:val="nil"/>
+          <w:lang w:eastAsia="hr-HR"/>
+        </w:rPr>
+        <w:t xml:space="preserve"> korisnik više nije prijavljen na sustav te može koristiti aplikaciju na jednak način kao i neregistrirani korisnik.</w:t>
+      </w:r>
+      <w:r>
+        <w:rPr>
+          <w:rFonts w:ascii="Arial" w:eastAsia="Arial Unicode MS" w:hAnsi="Arial" w:cs="Arial"/>
+          <w:color w:val="000000"/>
+          <w:sz w:val="24"/>
+          <w:szCs w:val="24"/>
+          <w:u w:color="000000"/>
+          <w:bdr w:val="nil"/>
+          <w:lang w:eastAsia="hr-HR"/>
+        </w:rPr>
+        <w:br/>
+        <w:t>Korisnik rezervira smještajnu jedinicu filtracijom ponuđenih apartmana i sob</w:t>
+      </w:r>
+      <w:r>
+        <w:rPr>
+          <w:rFonts w:ascii="Arial" w:eastAsia="Arial Unicode MS" w:hAnsi="Arial" w:cs="Arial"/>
+          <w:color w:val="000000"/>
+          <w:sz w:val="24"/>
+          <w:szCs w:val="24"/>
+          <w:u w:color="000000"/>
+          <w:bdr w:val="nil"/>
+          <w:lang w:eastAsia="hr-HR"/>
+        </w:rPr>
+        <w:t>a nakon čega odabire željenu i upisuje podatke o rezervaciji koji se potom ili potvrđuju (ako je korisnik u prošlosti već bio gost) ili šalju na potrdu. Dijagram stanja korisnika opisuje slika 6.4.4.</w:t>
+      </w:r>
+    </w:p>
+    <w:p>
+      <w:pPr>
+        <w:spacing w:before="120" w:after="120" w:line="360" w:lineRule="auto"/>
+        <w:rPr>
+          <w:rFonts w:ascii="Arial" w:eastAsia="Arial Unicode MS" w:hAnsi="Arial" w:cs="Arial"/>
+          <w:color w:val="000000"/>
+          <w:sz w:val="24"/>
+          <w:szCs w:val="24"/>
+          <w:u w:color="000000"/>
+          <w:bdr w:val="nil"/>
+          <w:lang w:eastAsia="hr-HR"/>
+        </w:rPr>
+      </w:pPr>
+      <w:r>
+        <w:rPr>
+          <w:rFonts w:ascii="Arial" w:eastAsia="Arial Unicode MS" w:hAnsi="Arial" w:cs="Arial"/>
+          <w:color w:val="000000"/>
+          <w:sz w:val="24"/>
+          <w:szCs w:val="24"/>
+          <w:u w:color="000000"/>
+          <w:bdr w:val="nil"/>
+          <w:lang w:eastAsia="hr-HR"/>
+        </w:rPr>
+        <w:t>DIJAGRAM STANJA VLASNIKA</w:t>
+      </w:r>
+    </w:p>
+    <w:p>
+      <w:pPr>
+        <w:spacing w:before="120" w:after="120" w:line="360" w:lineRule="auto"/>
+        <w:rPr>
+          <w:rFonts w:ascii="Arial" w:eastAsia="Arial Unicode MS" w:hAnsi="Arial" w:cs="Arial"/>
+          <w:noProof/>
+          <w:color w:val="000000"/>
+          <w:sz w:val="24"/>
+          <w:szCs w:val="24"/>
+          <w:bdr w:val="nil"/>
+          <w:lang w:eastAsia="hr-HR"/>
+        </w:rPr>
+      </w:pPr>
+      <w:r>
+        <w:rPr>
+          <w:rFonts w:ascii="Arial" w:eastAsia="Arial Unicode MS" w:hAnsi="Arial" w:cs="Arial"/>
+          <w:noProof/>
+          <w:color w:val="000000"/>
+          <w:sz w:val="24"/>
+          <w:szCs w:val="24"/>
+          <w:u w:color="000000"/>
+          <w:bdr w:val="nil"/>
+          <w:lang w:eastAsia="hr-HR"/>
+        </w:rPr>
+        <w:t xml:space="preserve">Vlasnik u zaglavlju ima iste poveznice kao i registrirani korisnik, ali i dvije dodatne; </w:t>
+      </w:r>
+      <w:r>
+        <w:rPr>
+          <w:rFonts w:ascii="Arial" w:eastAsia="Arial Unicode MS" w:hAnsi="Arial" w:cs="Arial"/>
+          <w:i/>
+          <w:noProof/>
+          <w:color w:val="000000"/>
+          <w:sz w:val="24"/>
+          <w:szCs w:val="24"/>
+          <w:u w:color="000000"/>
+          <w:bdr w:val="nil"/>
+          <w:lang w:eastAsia="hr-HR"/>
+        </w:rPr>
+        <w:t>Konfiguracija sustava</w:t>
+      </w:r>
+      <w:r>
+        <w:rPr>
+          <w:rFonts w:ascii="Arial" w:eastAsia="Arial Unicode MS" w:hAnsi="Arial" w:cs="Arial"/>
+          <w:noProof/>
+          <w:color w:val="000000"/>
+          <w:sz w:val="24"/>
+          <w:szCs w:val="24"/>
+          <w:u w:color="000000"/>
+          <w:bdr w:val="nil"/>
+          <w:lang w:eastAsia="hr-HR"/>
+        </w:rPr>
+        <w:t xml:space="preserve"> i </w:t>
+      </w:r>
+      <w:r>
+        <w:rPr>
+          <w:rFonts w:ascii="Arial" w:eastAsia="Arial Unicode MS" w:hAnsi="Arial" w:cs="Arial"/>
+          <w:i/>
+          <w:noProof/>
+          <w:color w:val="000000"/>
+          <w:sz w:val="24"/>
+          <w:szCs w:val="24"/>
+          <w:u w:color="000000"/>
+          <w:bdr w:val="nil"/>
+          <w:lang w:eastAsia="hr-HR"/>
+        </w:rPr>
+        <w:t xml:space="preserve">Statistika. Konfiguracija sustava </w:t>
+      </w:r>
+      <w:r>
+        <w:rPr>
+          <w:rFonts w:ascii="Arial" w:eastAsia="Arial Unicode MS" w:hAnsi="Arial" w:cs="Arial"/>
+          <w:noProof/>
+          <w:color w:val="000000"/>
+          <w:sz w:val="24"/>
+          <w:szCs w:val="24"/>
+          <w:u w:color="000000"/>
+          <w:bdr w:val="nil"/>
+          <w:lang w:eastAsia="hr-HR"/>
+        </w:rPr>
+        <w:t>dopušta vlasniku da izmjenjuje postojeće objekte te dodaje nove te da mjenja ili dodaje trenutne administratore sustava.</w:t>
+      </w:r>
+      <w:r>
+        <w:rPr>
+          <w:rFonts w:ascii="Arial" w:eastAsia="Arial Unicode MS" w:hAnsi="Arial" w:cs="Arial"/>
+          <w:noProof/>
+          <w:color w:val="000000"/>
+          <w:sz w:val="24"/>
+          <w:szCs w:val="24"/>
+          <w:u w:color="000000"/>
+          <w:bdr w:val="nil"/>
+          <w:lang w:eastAsia="hr-HR"/>
+        </w:rPr>
+        <w:t xml:space="preserve"> Poveznicom </w:t>
+      </w:r>
+      <w:r>
+        <w:rPr>
+          <w:rFonts w:ascii="Arial" w:eastAsia="Arial Unicode MS" w:hAnsi="Arial" w:cs="Arial"/>
+          <w:i/>
+          <w:noProof/>
+          <w:color w:val="000000"/>
+          <w:sz w:val="24"/>
+          <w:szCs w:val="24"/>
+          <w:u w:color="000000"/>
+          <w:bdr w:val="nil"/>
+          <w:lang w:eastAsia="hr-HR"/>
+        </w:rPr>
+        <w:t>Statistika</w:t>
+      </w:r>
+      <w:r>
+        <w:rPr>
+          <w:rFonts w:ascii="Arial" w:eastAsia="Arial Unicode MS" w:hAnsi="Arial" w:cs="Arial"/>
+          <w:noProof/>
+          <w:color w:val="000000"/>
+          <w:sz w:val="24"/>
+          <w:szCs w:val="24"/>
+          <w:bdr w:val="nil"/>
+          <w:lang w:eastAsia="hr-HR"/>
+        </w:rPr>
+        <w:t xml:space="preserve"> vlasniku se omogućuje da izabire između više opcija </w:t>
+      </w:r>
+      <w:r>
+        <w:rPr>
+          <w:rFonts w:ascii="Arial" w:eastAsia="Arial Unicode MS" w:hAnsi="Arial" w:cs="Arial"/>
+          <w:noProof/>
+          <w:color w:val="000000"/>
+          <w:sz w:val="24"/>
+          <w:szCs w:val="24"/>
+          <w:bdr w:val="nil"/>
+          <w:lang w:eastAsia="hr-HR"/>
+        </w:rPr>
+        <w:lastRenderedPageBreak/>
+        <w:t>otvaranja različitih pregleda zauzeća smještajnih kapaciteta. Dijagram stanja vlasnika prikazan je na slici 6.4.5.</w:t>
+      </w:r>
+    </w:p>
+    <w:p>
+      <w:pPr>
+        <w:keepNext/>
+        <w:spacing w:before="120" w:after="120" w:line="360" w:lineRule="auto"/>
+        <w:jc w:val="center"/>
+      </w:pPr>
+      <w:r>
+        <w:rPr>
+          <w:rFonts w:ascii="Arial" w:eastAsia="Arial Unicode MS" w:hAnsi="Arial" w:cs="Arial"/>
+          <w:noProof/>
+          <w:color w:val="000000"/>
+          <w:sz w:val="24"/>
+          <w:szCs w:val="24"/>
+          <w:u w:color="000000"/>
+          <w:bdr w:val="nil"/>
+          <w:lang w:eastAsia="hr-HR"/>
+        </w:rPr>
+        <w:drawing>
+          <wp:inline distT="0" distB="0" distL="0" distR="0" wp14:anchorId="4FD57AC2" wp14:editId="4BD34A3B">
+            <wp:extent cx="4994374" cy="3400425"/>
+            <wp:effectExtent l="0" t="0" r="0" b="0"/>
+            <wp:docPr id="3" name="Picture 3"/>
+            <wp:cNvGraphicFramePr>
+              <a:graphicFrameLocks xmlns:a="http://schemas.openxmlformats.org/drawingml/2006/main" noChangeAspect="1"/>
+            </wp:cNvGraphicFramePr>
+            <a:graphic xmlns:a="http://schemas.openxmlformats.org/drawingml/2006/main">
+              <a:graphicData uri="http://schemas.openxmlformats.org/drawingml/2006/picture">
+                <pic:pic xmlns:pic="http://schemas.openxmlformats.org/drawingml/2006/picture">
+                  <pic:nvPicPr>
+                    <pic:cNvPr id="0" name="Dijagram stanja (korisnik).jpg"/>
+                    <pic:cNvPicPr/>
+                  </pic:nvPicPr>
+                  <pic:blipFill rotWithShape="1">
+                    <a:blip r:embed="rId12">
+                      <a:extLst>
+                        <a:ext uri="{28A0092B-C50C-407E-A947-70E740481C1C}">
+                          <a14:useLocalDpi xmlns:a14="http://schemas.microsoft.com/office/drawing/2010/main" val="0"/>
+                        </a:ext>
+                      </a:extLst>
+                    </a:blip>
+                    <a:srcRect l="7051" t="20630" r="25160" b="4161"/>
+                    <a:stretch/>
+                  </pic:blipFill>
+                  <pic:spPr bwMode="auto">
+                    <a:xfrm>
+                      <a:off x="0" y="0"/>
+                      <a:ext cx="4999435" cy="3403871"/>
+                    </a:xfrm>
+                    <a:prstGeom prst="rect">
+                      <a:avLst/>
+                    </a:prstGeom>
+                    <a:ln>
+                      <a:noFill/>
+                    </a:ln>
+                    <a:extLst>
+                      <a:ext uri="{53640926-AAD7-44D8-BBD7-CCE9431645EC}">
+                        <a14:shadowObscured xmlns:a14="http://schemas.microsoft.com/office/drawing/2010/main"/>
+                      </a:ext>
+                    </a:extLst>
+                  </pic:spPr>
+                </pic:pic>
+              </a:graphicData>
+            </a:graphic>
+          </wp:inline>
+        </w:drawing>
+      </w:r>
+    </w:p>
+    <w:p>
+      <w:pPr>
+        <w:pStyle w:val="Caption"/>
+        <w:jc w:val="center"/>
+        <w:rPr>
+          <w:rFonts w:ascii="Helvetica" w:eastAsia="Arial Unicode MS" w:hAnsi="Helvetica" w:cs="Arial Unicode MS"/>
+          <w:caps/>
+          <w:color w:val="000000"/>
+          <w:sz w:val="20"/>
+          <w:szCs w:val="20"/>
+          <w:u w:color="1F497D"/>
+          <w:bdr w:val="nil"/>
+          <w:lang w:eastAsia="hr-HR"/>
+        </w:rPr>
+      </w:pPr>
+      <w:r>
+        <w:rPr>
+          <w:rFonts w:ascii="Helvetica" w:eastAsia="Arial Unicode MS" w:hAnsi="Helvetica" w:cs="Arial Unicode MS"/>
+          <w:caps/>
+          <w:color w:val="000000"/>
+          <w:sz w:val="20"/>
+          <w:szCs w:val="20"/>
+          <w:u w:color="1F497D"/>
+          <w:bdr w:val="nil"/>
+          <w:lang w:eastAsia="hr-HR"/>
+        </w:rPr>
+        <w:t>SLIKA 6.4.4: DIJAGRAM STANJA REGISTRIRAN</w:t>
+      </w:r>
+      <w:r>
+        <w:rPr>
+          <w:rFonts w:ascii="Helvetica" w:eastAsia="Arial Unicode MS" w:hAnsi="Helvetica" w:cs="Arial Unicode MS"/>
+          <w:caps/>
+          <w:color w:val="000000"/>
+          <w:sz w:val="20"/>
+          <w:szCs w:val="20"/>
+          <w:u w:color="1F497D"/>
+          <w:bdr w:val="nil"/>
+          <w:lang w:eastAsia="hr-HR"/>
+        </w:rPr>
+        <w:t>og korisnika</w:t>
+      </w:r>
+      <w:r>
+        <w:rPr>
+          <w:rFonts w:ascii="Helvetica" w:eastAsia="Arial Unicode MS" w:hAnsi="Helvetica" w:cs="Arial Unicode MS"/>
+          <w:caps/>
+          <w:color w:val="000000"/>
+          <w:sz w:val="20"/>
+          <w:szCs w:val="20"/>
+          <w:u w:color="1F497D"/>
+          <w:bdr w:val="nil"/>
+          <w:lang w:eastAsia="hr-HR"/>
+        </w:rPr>
+        <w:br/>
+      </w:r>
+    </w:p>
+    <w:p>
+      <w:pPr>
+        <w:keepNext/>
+        <w:spacing w:before="120" w:after="120" w:line="360" w:lineRule="auto"/>
+        <w:jc w:val="center"/>
+      </w:pPr>
+      <w:r>
+        <w:rPr>
+          <w:rFonts w:ascii="Arial" w:eastAsia="Arial Unicode MS" w:hAnsi="Arial" w:cs="Arial"/>
+          <w:noProof/>
+          <w:color w:val="000000"/>
+          <w:sz w:val="24"/>
+          <w:szCs w:val="24"/>
+          <w:u w:color="000000"/>
+          <w:bdr w:val="nil"/>
+          <w:lang w:eastAsia="hr-HR"/>
+        </w:rPr>
+        <w:drawing>
+          <wp:inline distT="0" distB="0" distL="0" distR="0" wp14:anchorId="683A939B" wp14:editId="2A3D997F">
+            <wp:extent cx="4950371" cy="3209925"/>
+            <wp:effectExtent l="0" t="0" r="3175" b="0"/>
+            <wp:docPr id="4" name="Picture 4"/>
+            <wp:cNvGraphicFramePr>
+              <a:graphicFrameLocks xmlns:a="http://schemas.openxmlformats.org/drawingml/2006/main" noChangeAspect="1"/>
+            </wp:cNvGraphicFramePr>
+            <a:graphic xmlns:a="http://schemas.openxmlformats.org/drawingml/2006/main">
+              <a:graphicData uri="http://schemas.openxmlformats.org/drawingml/2006/picture">
+                <pic:pic xmlns:pic="http://schemas.openxmlformats.org/drawingml/2006/picture">
+                  <pic:nvPicPr>
+                    <pic:cNvPr id="0" name="Dijagram stanja (vlasnik).jpg"/>
+                    <pic:cNvPicPr/>
+                  </pic:nvPicPr>
+                  <pic:blipFill rotWithShape="1">
+                    <a:blip r:embed="rId13">
+                      <a:extLst>
+                        <a:ext uri="{28A0092B-C50C-407E-A947-70E740481C1C}">
+                          <a14:useLocalDpi xmlns:a14="http://schemas.microsoft.com/office/drawing/2010/main" val="0"/>
+                        </a:ext>
+                      </a:extLst>
+                    </a:blip>
+                    <a:srcRect l="2727" t="19754" r="21114" b="4197"/>
+                    <a:stretch/>
+                  </pic:blipFill>
+                  <pic:spPr bwMode="auto">
+                    <a:xfrm>
+                      <a:off x="0" y="0"/>
+                      <a:ext cx="4952816" cy="3211510"/>
+                    </a:xfrm>
+                    <a:prstGeom prst="rect">
+                      <a:avLst/>
+                    </a:prstGeom>
+                    <a:ln>
+                      <a:noFill/>
+                    </a:ln>
+                    <a:extLst>
+                      <a:ext uri="{53640926-AAD7-44D8-BBD7-CCE9431645EC}">
+                        <a14:shadowObscured xmlns:a14="http://schemas.microsoft.com/office/drawing/2010/main"/>
+                      </a:ext>
+                    </a:extLst>
+                  </pic:spPr>
+                </pic:pic>
+              </a:graphicData>
+            </a:graphic>
+          </wp:inline>
+        </w:drawing>
+      </w:r>
+    </w:p>
+    <w:p>
+      <w:pPr>
+        <w:pStyle w:val="Caption"/>
+        <w:jc w:val="center"/>
+        <w:rPr>
+          <w:rFonts w:ascii="Helvetica" w:eastAsia="Arial Unicode MS" w:hAnsi="Helvetica" w:cs="Arial Unicode MS"/>
+          <w:caps/>
+          <w:color w:val="000000"/>
+          <w:sz w:val="20"/>
+          <w:szCs w:val="20"/>
+          <w:u w:color="1F497D"/>
+          <w:bdr w:val="nil"/>
+          <w:lang w:eastAsia="hr-HR"/>
+        </w:rPr>
+      </w:pPr>
+      <w:r>
+        <w:rPr>
+          <w:rFonts w:ascii="Helvetica" w:eastAsia="Arial Unicode MS" w:hAnsi="Helvetica" w:cs="Arial Unicode MS"/>
+          <w:caps/>
+          <w:color w:val="000000"/>
+          <w:sz w:val="20"/>
+          <w:szCs w:val="20"/>
+          <w:u w:color="1F497D"/>
+          <w:bdr w:val="nil"/>
+          <w:lang w:eastAsia="hr-HR"/>
+        </w:rPr>
+        <w:t>SLIKA 6.4.5: DIJAGRAM STANJA VLASNIKA</w:t>
+      </w:r>
+    </w:p>
+    <w:p>
+      <w:pPr>
+        <w:rPr>
+          <w:rFonts w:ascii="Arial" w:eastAsia="Arial Unicode MS" w:hAnsi="Arial" w:cs="Arial"/>
+          <w:color w:val="000000"/>
+          <w:sz w:val="24"/>
+          <w:szCs w:val="24"/>
+          <w:u w:color="000000"/>
+          <w:bdr w:val="nil"/>
+          <w:lang w:eastAsia="hr-HR"/>
+        </w:rPr>
+      </w:pPr>
+      <w:r>
+        <w:rPr>
+          <w:rFonts w:ascii="Arial" w:eastAsia="Arial Unicode MS" w:hAnsi="Arial" w:cs="Arial"/>
+          <w:color w:val="000000"/>
+          <w:sz w:val="24"/>
+          <w:szCs w:val="24"/>
+          <w:u w:color="000000"/>
+          <w:bdr w:val="nil"/>
+          <w:lang w:eastAsia="hr-HR"/>
+        </w:rPr>
+        <w:lastRenderedPageBreak/>
+        <w:t>DIJAGRAM STANJA ADMINISTRATORA</w:t>
+      </w:r>
+    </w:p>
+    <w:p>
+      <w:pPr>
+        <w:spacing w:before="120" w:after="120" w:line="360" w:lineRule="auto"/>
+        <w:rPr>
+          <w:rFonts w:ascii="Arial" w:eastAsia="Arial Unicode MS" w:hAnsi="Arial" w:cs="Arial"/>
+          <w:noProof/>
+          <w:color w:val="000000"/>
+          <w:sz w:val="24"/>
+          <w:szCs w:val="24"/>
+          <w:u w:color="000000"/>
+          <w:bdr w:val="nil"/>
+          <w:lang w:eastAsia="hr-HR"/>
+        </w:rPr>
+      </w:pPr>
+      <w:r>
+        <w:rPr>
+          <w:rFonts w:ascii="Arial" w:eastAsia="Arial Unicode MS" w:hAnsi="Arial" w:cs="Arial"/>
+          <w:noProof/>
+          <w:color w:val="000000"/>
+          <w:sz w:val="24"/>
+          <w:szCs w:val="24"/>
+          <w:u w:color="000000"/>
+          <w:bdr w:val="nil"/>
+          <w:lang w:eastAsia="hr-HR"/>
+        </w:rPr>
+        <w:t xml:space="preserve">Administrator ima jednu poveznicu više u zaglavlju od registriranog korisnika; </w:t>
+      </w:r>
+      <w:r>
+        <w:rPr>
+          <w:rFonts w:ascii="Arial" w:eastAsia="Arial Unicode MS" w:hAnsi="Arial" w:cs="Arial"/>
+          <w:i/>
+          <w:noProof/>
+          <w:color w:val="000000"/>
+          <w:sz w:val="24"/>
+          <w:szCs w:val="24"/>
+          <w:u w:color="000000"/>
+          <w:bdr w:val="nil"/>
+          <w:lang w:eastAsia="hr-HR"/>
+        </w:rPr>
+        <w:t>Promjeni rezervacije</w:t>
+      </w:r>
+      <w:r>
+        <w:rPr>
+          <w:rFonts w:ascii="Arial" w:eastAsia="Arial Unicode MS" w:hAnsi="Arial" w:cs="Arial"/>
+          <w:i/>
+          <w:noProof/>
+          <w:color w:val="000000"/>
+          <w:sz w:val="24"/>
+          <w:szCs w:val="24"/>
+          <w:u w:color="000000"/>
+          <w:bdr w:val="nil"/>
+          <w:lang w:eastAsia="hr-HR"/>
+        </w:rPr>
+        <w:t xml:space="preserve">. </w:t>
+      </w:r>
+      <w:r>
+        <w:rPr>
+          <w:rFonts w:ascii="Arial" w:eastAsia="Arial Unicode MS" w:hAnsi="Arial" w:cs="Arial"/>
+          <w:noProof/>
+          <w:color w:val="000000"/>
+          <w:sz w:val="24"/>
+          <w:szCs w:val="24"/>
+          <w:u w:color="000000"/>
+          <w:bdr w:val="nil"/>
+          <w:lang w:eastAsia="hr-HR"/>
+        </w:rPr>
+        <w:t>Tom poveznicom omogućen</w:t>
+      </w:r>
+      <w:r>
+        <w:rPr>
+          <w:rFonts w:ascii="Arial" w:eastAsia="Arial Unicode MS" w:hAnsi="Arial" w:cs="Arial"/>
+          <w:noProof/>
+          <w:color w:val="000000"/>
+          <w:sz w:val="24"/>
+          <w:szCs w:val="24"/>
+          <w:u w:color="000000"/>
+          <w:bdr w:val="nil"/>
+          <w:lang w:eastAsia="hr-HR"/>
+        </w:rPr>
+        <w:t xml:space="preserve"> je ad</w:t>
+      </w:r>
+      <w:r>
+        <w:rPr>
+          <w:rFonts w:ascii="Arial" w:eastAsia="Arial Unicode MS" w:hAnsi="Arial" w:cs="Arial"/>
+          <w:noProof/>
+          <w:color w:val="000000"/>
+          <w:sz w:val="24"/>
+          <w:szCs w:val="24"/>
+          <w:u w:color="000000"/>
+          <w:bdr w:val="nil"/>
+          <w:lang w:eastAsia="hr-HR"/>
+        </w:rPr>
+        <w:t>ministratoru uvid u popis svih trenutnih rezervacija u sustavu, koji tada može odabrati određenu rezervaciju koju mora promjeniti te izvršava promjenu. Slika 6.4.6 prikazuje dijagram stanja administratora.</w:t>
+      </w:r>
+    </w:p>
+    <w:p>
+      <w:pPr>
+        <w:spacing w:before="120" w:after="120" w:line="360" w:lineRule="auto"/>
+        <w:rPr>
+          <w:rFonts w:ascii="Arial" w:eastAsia="Arial Unicode MS" w:hAnsi="Arial" w:cs="Arial"/>
+          <w:noProof/>
+          <w:color w:val="000000"/>
+          <w:sz w:val="24"/>
+          <w:szCs w:val="24"/>
+          <w:u w:color="000000"/>
+          <w:bdr w:val="nil"/>
+          <w:lang w:eastAsia="hr-HR"/>
+        </w:rPr>
+      </w:pPr>
+    </w:p>
+    <w:p>
+      <w:pPr>
+        <w:keepNext/>
+        <w:spacing w:before="120" w:after="120" w:line="360" w:lineRule="auto"/>
+        <w:jc w:val="center"/>
+      </w:pPr>
+      <w:r>
+        <w:rPr>
+          <w:rFonts w:ascii="Arial" w:eastAsia="Arial Unicode MS" w:hAnsi="Arial" w:cs="Arial"/>
+          <w:noProof/>
+          <w:color w:val="000000"/>
+          <w:sz w:val="24"/>
+          <w:szCs w:val="24"/>
+          <w:u w:color="000000"/>
+          <w:bdr w:val="nil"/>
+          <w:lang w:eastAsia="hr-HR"/>
+        </w:rPr>
+        <w:drawing>
+          <wp:inline distT="0" distB="0" distL="0" distR="0" wp14:anchorId="2811576C" wp14:editId="3C5389A0">
+            <wp:extent cx="5419725" cy="3038475"/>
+            <wp:effectExtent l="0" t="0" r="9525" b="9525"/>
+            <wp:docPr id="6" name="Picture 6"/>
+            <wp:cNvGraphicFramePr>
+              <a:graphicFrameLocks xmlns:a="http://schemas.openxmlformats.org/drawingml/2006/main" noChangeAspect="1"/>
+            </wp:cNvGraphicFramePr>
+            <a:graphic xmlns:a="http://schemas.openxmlformats.org/drawingml/2006/main">
+              <a:graphicData uri="http://schemas.openxmlformats.org/drawingml/2006/picture">
+                <pic:pic xmlns:pic="http://schemas.openxmlformats.org/drawingml/2006/picture">
+                  <pic:nvPicPr>
+                    <pic:cNvPr id="0" name="Dijagram stanja (admin).jpg"/>
+                    <pic:cNvPicPr/>
+                  </pic:nvPicPr>
+                  <pic:blipFill rotWithShape="1">
+                    <a:blip r:embed="rId14">
+                      <a:extLst>
+                        <a:ext uri="{28A0092B-C50C-407E-A947-70E740481C1C}">
+                          <a14:useLocalDpi xmlns:a14="http://schemas.microsoft.com/office/drawing/2010/main" val="0"/>
+                        </a:ext>
+                      </a:extLst>
+                    </a:blip>
+                    <a:srcRect l="3365" t="16026" r="5449" b="5325"/>
+                    <a:stretch/>
+                  </pic:blipFill>
+                  <pic:spPr bwMode="auto">
+                    <a:xfrm>
+                      <a:off x="0" y="0"/>
+                      <a:ext cx="5419725" cy="3038475"/>
+                    </a:xfrm>
+                    <a:prstGeom prst="rect">
+                      <a:avLst/>
+                    </a:prstGeom>
+                    <a:ln>
+                      <a:noFill/>
+                    </a:ln>
+                    <a:extLst>
+                      <a:ext uri="{53640926-AAD7-44D8-BBD7-CCE9431645EC}">
+                        <a14:shadowObscured xmlns:a14="http://schemas.microsoft.com/office/drawing/2010/main"/>
+                      </a:ext>
+                    </a:extLst>
+                  </pic:spPr>
+                </pic:pic>
+              </a:graphicData>
+            </a:graphic>
+          </wp:inline>
+        </w:drawing>
+      </w:r>
+    </w:p>
+    <w:p>
+      <w:pPr>
+        <w:pStyle w:val="Caption"/>
+        <w:jc w:val="center"/>
+        <w:rPr>
+          <w:rFonts w:ascii="Helvetica" w:eastAsia="Arial Unicode MS" w:hAnsi="Helvetica" w:cs="Arial Unicode MS"/>
+          <w:caps/>
+          <w:color w:val="000000"/>
+          <w:sz w:val="20"/>
+          <w:szCs w:val="20"/>
+          <w:u w:color="1F497D"/>
+          <w:bdr w:val="nil"/>
+          <w:lang w:eastAsia="hr-HR"/>
+        </w:rPr>
+      </w:pPr>
+      <w:r>
+        <w:rPr>
+          <w:rFonts w:ascii="Helvetica" w:eastAsia="Arial Unicode MS" w:hAnsi="Helvetica" w:cs="Arial Unicode MS"/>
+          <w:caps/>
+          <w:color w:val="000000"/>
+          <w:sz w:val="20"/>
+          <w:szCs w:val="20"/>
+          <w:u w:color="1F497D"/>
+          <w:bdr w:val="nil"/>
+          <w:lang w:eastAsia="hr-HR"/>
+        </w:rPr>
+        <w:t>SLIKA 6.4.6: DIJAGRAM STANJA ADMINISTRATORA</w:t>
+      </w:r>
     </w:p>
     <w:sectPr>
       <w:pgSz w:w="12240" w:h="15840"/>
@@ -1991,8 +2860,20 @@
   <a:extraClrSchemeLst/>
   <a:extLst>
     <a:ext uri="{05A4C25C-085E-4340-85A3-A5531E510DB2}">
-      <thm15:themeFamily xmlns="" xmlns:thm15="http://schemas.microsoft.com/office/thememl/2012/main" name="Office Theme" id="{62F939B6-93AF-4DB8-9C6B-D6C7DFDC589F}" vid="{4A3C46E8-61CC-4603-A589-7422A47A8E4A}"/>
+      <thm15:themeFamily xmlns:thm15="http://schemas.microsoft.com/office/thememl/2012/main" xmlns="" name="Office Theme" id="{62F939B6-93AF-4DB8-9C6B-D6C7DFDC589F}" vid="{4A3C46E8-61CC-4603-A589-7422A47A8E4A}"/>
     </a:ext>
   </a:extLst>
 </a:theme>
+</file>
+
+<file path=customXml/item1.xml><?xml version="1.0" encoding="utf-8"?>
+<b:Sources xmlns:b="http://schemas.openxmlformats.org/officeDocument/2006/bibliography" xmlns="http://schemas.openxmlformats.org/officeDocument/2006/bibliography" SelectedStyle="\APA.XSL" StyleName="APA"/>
+</file>
+
+<file path=customXml/itemProps1.xml><?xml version="1.0" encoding="utf-8"?>
+<ds:datastoreItem xmlns:ds="http://schemas.openxmlformats.org/officeDocument/2006/customXml" ds:itemID="{5D4AD53A-34A3-4398-B8B1-DDB0065BD301}">
+  <ds:schemaRefs>
+    <ds:schemaRef ds:uri="http://schemas.openxmlformats.org/officeDocument/2006/bibliography"/>
+  </ds:schemaRefs>
+</ds:datastoreItem>
 </file>
</xml_diff>